<commit_message>
Rhyme Tek, Stara Lesna
</commit_message>
<xml_diff>
--- a/CV.docx
+++ b/CV.docx
@@ -789,7 +789,7 @@
                 <w:b w:val="1"/>
                 <w:rtl w:val="0"/>
               </w:rPr>
-              <w:t xml:space="preserve">RhymeTek, Bengaluru</w:t>
+              <w:t xml:space="preserve">Rhyme Tek, Bengaluru</w:t>
             </w:r>
           </w:p>
         </w:tc>
@@ -2184,7 +2184,7 @@
               <w:rPr>
                 <w:rtl w:val="0"/>
               </w:rPr>
-              <w:t xml:space="preserve">S. Saha, M. Agarwal. “Learning Chemistry through Puzzle Based Game: Atoms to Molecule” in the proceedings of the 9th IEEE ICETA 2011. StaraLesna, Slovakia.</w:t>
+              <w:t xml:space="preserve">S. Saha, M. Agarwal. “Learning Chemistry through Puzzle Based Game: Atoms to Molecule” in the proceedings of the 9th IEEE ICETA 2011. Stara Lesna, Slovakia.</w:t>
             </w:r>
           </w:p>
         </w:tc>

</xml_diff>